<commit_message>
botón de descargar archivo en responder foro
</commit_message>
<xml_diff>
--- a/DIGIWORM..04/foros/archivos/ADSO PROJECT.docx
+++ b/DIGIWORM..04/foros/archivos/ADSO PROJECT.docx
@@ -1,6 +1,6 @@
 
 <file path=word/document.xml><?xml version="1.0" encoding="utf-8"?>
-<w:document xmlns:wpc="http://schemas.microsoft.com/office/word/2010/wordprocessingCanvas" xmlns:cx="http://schemas.microsoft.com/office/drawing/2014/chartex" xmlns:cx1="http://schemas.microsoft.com/office/drawing/2015/9/8/chartex" xmlns:cx2="http://schemas.microsoft.com/office/drawing/2015/10/21/chartex" xmlns:cx3="http://schemas.microsoft.com/office/drawing/2016/5/9/chartex" xmlns:cx4="http://schemas.microsoft.com/office/drawing/2016/5/10/chartex" xmlns:cx5="http://schemas.microsoft.com/office/drawing/2016/5/11/chartex" xmlns:cx6="http://schemas.microsoft.com/office/drawing/2016/5/12/chartex" xmlns:cx7="http://schemas.microsoft.com/office/drawing/2016/5/13/chartex" xmlns:cx8="http://schemas.microsoft.com/office/drawing/2016/5/14/chartex" xmlns:mc="http://schemas.openxmlformats.org/markup-compatibility/2006" xmlns:aink="http://schemas.microsoft.com/office/drawing/2016/ink" xmlns:am3d="http://schemas.microsoft.com/office/drawing/2017/model3d" xmlns:o="urn:schemas-microsoft-com:office:office" xmlns:oel="http://schemas.microsoft.com/office/2019/extlst" xmlns:r="http://schemas.openxmlformats.org/officeDocument/2006/relationships" xmlns:m="http://schemas.openxmlformats.org/officeDocument/2006/math" xmlns:v="urn:schemas-microsoft-com:vml" xmlns:wp14="http://schemas.microsoft.com/office/word/2010/wordprocessingDrawing" xmlns:wp="http://schemas.openxmlformats.org/drawingml/2006/wordprocessingDrawing" xmlns:w10="urn:schemas-microsoft-com:office:word" xmlns:w="http://schemas.openxmlformats.org/wordprocessingml/2006/main" xmlns:w14="http://schemas.microsoft.com/office/word/2010/wordml" xmlns:w15="http://schemas.microsoft.com/office/word/2012/wordml" xmlns:w16cex="http://schemas.microsoft.com/office/word/2018/wordml/cex" xmlns:w16cid="http://schemas.microsoft.com/office/word/2016/wordml/cid" xmlns:w16="http://schemas.microsoft.com/office/word/2018/wordml" xmlns:w16du="http://schemas.microsoft.com/office/word/2023/wordml/word16du" xmlns:w16sdtdh="http://schemas.microsoft.com/office/word/2020/wordml/sdtdatahash" xmlns:w16se="http://schemas.microsoft.com/office/word/2015/wordml/symex" xmlns:wpg="http://schemas.microsoft.com/office/word/2010/wordprocessingGroup" xmlns:wpi="http://schemas.microsoft.com/office/word/2010/wordprocessingInk" xmlns:wne="http://schemas.microsoft.com/office/word/2006/wordml" xmlns:wps="http://schemas.microsoft.com/office/word/2010/wordprocessingShape" mc:Ignorable="w14 w15 w16se w16cid w16 w16cex w16sdtdh w16du wp14">
+<w:document xmlns:wpc="http://schemas.microsoft.com/office/word/2010/wordprocessingCanvas" xmlns:cx="http://schemas.microsoft.com/office/drawing/2014/chartex" xmlns:cx1="http://schemas.microsoft.com/office/drawing/2015/9/8/chartex" xmlns:cx2="http://schemas.microsoft.com/office/drawing/2015/10/21/chartex" xmlns:cx3="http://schemas.microsoft.com/office/drawing/2016/5/9/chartex" xmlns:cx4="http://schemas.microsoft.com/office/drawing/2016/5/10/chartex" xmlns:cx5="http://schemas.microsoft.com/office/drawing/2016/5/11/chartex" xmlns:cx6="http://schemas.microsoft.com/office/drawing/2016/5/12/chartex" xmlns:cx7="http://schemas.microsoft.com/office/drawing/2016/5/13/chartex" xmlns:cx8="http://schemas.microsoft.com/office/drawing/2016/5/14/chartex" xmlns:mc="http://schemas.openxmlformats.org/markup-compatibility/2006" xmlns:aink="http://schemas.microsoft.com/office/drawing/2016/ink" xmlns:am3d="http://schemas.microsoft.com/office/drawing/2017/model3d" xmlns:o="urn:schemas-microsoft-com:office:office" xmlns:oel="http://schemas.microsoft.com/office/2019/extlst" xmlns:r="http://schemas.openxmlformats.org/officeDocument/2006/relationships" xmlns:m="http://schemas.openxmlformats.org/officeDocument/2006/math" xmlns:v="urn:schemas-microsoft-com:vml" xmlns:wp14="http://schemas.microsoft.com/office/word/2010/wordprocessingDrawing" xmlns:wp="http://schemas.openxmlformats.org/drawingml/2006/wordprocessingDrawing" xmlns:w10="urn:schemas-microsoft-com:office:word" xmlns:w="http://schemas.openxmlformats.org/wordprocessingml/2006/main" xmlns:w14="http://schemas.microsoft.com/office/word/2010/wordml" xmlns:w15="http://schemas.microsoft.com/office/word/2012/wordml" xmlns:w16cex="http://schemas.microsoft.com/office/word/2018/wordml/cex" xmlns:w16cid="http://schemas.microsoft.com/office/word/2016/wordml/cid" xmlns:w16="http://schemas.microsoft.com/office/word/2018/wordml" xmlns:w16sdtdh="http://schemas.microsoft.com/office/word/2020/wordml/sdtdatahash" xmlns:w16se="http://schemas.microsoft.com/office/word/2015/wordml/symex" xmlns:wpg="http://schemas.microsoft.com/office/word/2010/wordprocessingGroup" xmlns:wpi="http://schemas.microsoft.com/office/word/2010/wordprocessingInk" xmlns:wne="http://schemas.microsoft.com/office/word/2006/wordml" xmlns:wps="http://schemas.microsoft.com/office/word/2010/wordprocessingShape" mc:Ignorable="w14 w15 w16se w16cid w16 w16cex w16sdtdh wp14">
   <w:body>
     <w:p>
       <w:pPr>
@@ -3007,7 +3007,7 @@
     </w:p>
     <w:p>
       <w:pPr>
-        <w:pStyle w:val="Prrafodelista"/>
+        <w:ind w:left="720"/>
         <w:rPr>
           <w:b/>
           <w:bCs/>
@@ -3021,7 +3021,7 @@
           <w:lang w:val="en-US"/>
         </w:rPr>
         <w:lastRenderedPageBreak/>
-        <w:t>______</w:t>
+        <w:t xml:space="preserve">2. </w:t>
       </w:r>
       <w:r>
         <w:rPr>
@@ -3034,18 +3034,18 @@
     </w:p>
     <w:p>
       <w:pPr>
-        <w:pStyle w:val="Prrafodelista"/>
-        <w:rPr>
-          <w:lang w:val="en-US"/>
-        </w:rPr>
-      </w:pPr>
-      <w:r>
-        <w:rPr>
-          <w:b/>
-          <w:bCs/>
-          <w:lang w:val="en-US"/>
-        </w:rPr>
-        <w:t>______</w:t>
+        <w:ind w:left="720"/>
+        <w:rPr>
+          <w:lang w:val="en-US"/>
+        </w:rPr>
+      </w:pPr>
+      <w:r>
+        <w:rPr>
+          <w:b/>
+          <w:bCs/>
+          <w:lang w:val="en-US"/>
+        </w:rPr>
+        <w:t xml:space="preserve"> 3.</w:t>
       </w:r>
       <w:r>
         <w:rPr>
@@ -3058,18 +3058,18 @@
     </w:p>
     <w:p>
       <w:pPr>
-        <w:pStyle w:val="Prrafodelista"/>
-        <w:rPr>
-          <w:lang w:val="en-US"/>
-        </w:rPr>
-      </w:pPr>
-      <w:r>
-        <w:rPr>
-          <w:b/>
-          <w:bCs/>
-          <w:lang w:val="en-US"/>
-        </w:rPr>
-        <w:t>______</w:t>
+        <w:ind w:left="720"/>
+        <w:rPr>
+          <w:lang w:val="en-US"/>
+        </w:rPr>
+      </w:pPr>
+      <w:r>
+        <w:rPr>
+          <w:b/>
+          <w:bCs/>
+          <w:lang w:val="en-US"/>
+        </w:rPr>
+        <w:t>6.</w:t>
       </w:r>
       <w:r>
         <w:rPr>
@@ -3082,20 +3082,20 @@
     </w:p>
     <w:p>
       <w:pPr>
-        <w:pStyle w:val="Prrafodelista"/>
-        <w:rPr>
-          <w:b/>
-          <w:bCs/>
-          <w:lang w:val="en-US"/>
-        </w:rPr>
-      </w:pPr>
-      <w:r>
-        <w:rPr>
-          <w:b/>
-          <w:bCs/>
-          <w:lang w:val="en-US"/>
-        </w:rPr>
-        <w:t>______</w:t>
+        <w:ind w:left="720"/>
+        <w:rPr>
+          <w:b/>
+          <w:bCs/>
+          <w:lang w:val="en-US"/>
+        </w:rPr>
+      </w:pPr>
+      <w:r>
+        <w:rPr>
+          <w:b/>
+          <w:bCs/>
+          <w:lang w:val="en-US"/>
+        </w:rPr>
+        <w:t>7.</w:t>
       </w:r>
       <w:r>
         <w:rPr>
@@ -3108,18 +3108,20 @@
     </w:p>
     <w:p>
       <w:pPr>
-        <w:pStyle w:val="Prrafodelista"/>
-        <w:rPr>
-          <w:lang w:val="en-US"/>
-        </w:rPr>
-      </w:pPr>
-      <w:r>
-        <w:rPr>
-          <w:b/>
-          <w:bCs/>
-          <w:lang w:val="en-US"/>
-        </w:rPr>
-        <w:t>______</w:t>
+        <w:ind w:left="720"/>
+        <w:rPr>
+          <w:b/>
+          <w:bCs/>
+          <w:lang w:val="en-US"/>
+        </w:rPr>
+      </w:pPr>
+      <w:r>
+        <w:rPr>
+          <w:b/>
+          <w:bCs/>
+          <w:lang w:val="en-US"/>
+        </w:rPr>
+        <w:t>4.</w:t>
       </w:r>
       <w:r>
         <w:rPr>
@@ -3132,18 +3134,18 @@
     </w:p>
     <w:p>
       <w:pPr>
-        <w:pStyle w:val="Prrafodelista"/>
-        <w:rPr>
-          <w:lang w:val="en-US"/>
-        </w:rPr>
-      </w:pPr>
-      <w:r>
-        <w:rPr>
-          <w:b/>
-          <w:bCs/>
-          <w:lang w:val="en-US"/>
-        </w:rPr>
-        <w:t>______</w:t>
+        <w:ind w:left="720"/>
+        <w:rPr>
+          <w:lang w:val="en-US"/>
+        </w:rPr>
+      </w:pPr>
+      <w:r>
+        <w:rPr>
+          <w:b/>
+          <w:bCs/>
+          <w:lang w:val="en-US"/>
+        </w:rPr>
+        <w:t>8.</w:t>
       </w:r>
       <w:r>
         <w:rPr>
@@ -3156,20 +3158,20 @@
     </w:p>
     <w:p>
       <w:pPr>
-        <w:pStyle w:val="Prrafodelista"/>
-        <w:rPr>
-          <w:b/>
-          <w:bCs/>
-          <w:lang w:val="en-US"/>
-        </w:rPr>
-      </w:pPr>
-      <w:r>
-        <w:rPr>
-          <w:b/>
-          <w:bCs/>
-          <w:lang w:val="en-US"/>
-        </w:rPr>
-        <w:t>______</w:t>
+        <w:ind w:left="720"/>
+        <w:rPr>
+          <w:b/>
+          <w:bCs/>
+          <w:lang w:val="en-US"/>
+        </w:rPr>
+      </w:pPr>
+      <w:r>
+        <w:rPr>
+          <w:b/>
+          <w:bCs/>
+          <w:lang w:val="en-US"/>
+        </w:rPr>
+        <w:t>9.</w:t>
       </w:r>
       <w:r>
         <w:rPr>
@@ -3182,20 +3184,20 @@
     </w:p>
     <w:p>
       <w:pPr>
-        <w:pStyle w:val="Prrafodelista"/>
-        <w:rPr>
-          <w:b/>
-          <w:bCs/>
-          <w:lang w:val="en-US"/>
-        </w:rPr>
-      </w:pPr>
-      <w:r>
-        <w:rPr>
-          <w:b/>
-          <w:bCs/>
-          <w:lang w:val="en-US"/>
-        </w:rPr>
-        <w:t>______</w:t>
+        <w:ind w:left="720"/>
+        <w:rPr>
+          <w:b/>
+          <w:bCs/>
+          <w:lang w:val="en-US"/>
+        </w:rPr>
+      </w:pPr>
+      <w:r>
+        <w:rPr>
+          <w:b/>
+          <w:bCs/>
+          <w:lang w:val="en-US"/>
+        </w:rPr>
+        <w:t>5.</w:t>
       </w:r>
       <w:r>
         <w:rPr>
@@ -3208,20 +3210,20 @@
     </w:p>
     <w:p>
       <w:pPr>
-        <w:pStyle w:val="Prrafodelista"/>
-        <w:rPr>
-          <w:b/>
-          <w:bCs/>
-          <w:lang w:val="en-US"/>
-        </w:rPr>
-      </w:pPr>
-      <w:r>
-        <w:rPr>
-          <w:b/>
-          <w:bCs/>
-          <w:lang w:val="en-US"/>
-        </w:rPr>
-        <w:t>______</w:t>
+        <w:ind w:left="720"/>
+        <w:rPr>
+          <w:b/>
+          <w:bCs/>
+          <w:lang w:val="en-US"/>
+        </w:rPr>
+      </w:pPr>
+      <w:r>
+        <w:rPr>
+          <w:b/>
+          <w:bCs/>
+          <w:lang w:val="en-US"/>
+        </w:rPr>
+        <w:t>10.</w:t>
       </w:r>
       <w:r>
         <w:rPr>
@@ -3234,20 +3236,20 @@
     </w:p>
     <w:p>
       <w:pPr>
-        <w:pStyle w:val="Prrafodelista"/>
-        <w:rPr>
-          <w:b/>
-          <w:bCs/>
-          <w:lang w:val="en-US"/>
-        </w:rPr>
-      </w:pPr>
-      <w:r>
-        <w:rPr>
-          <w:b/>
-          <w:bCs/>
-          <w:lang w:val="en-US"/>
-        </w:rPr>
-        <w:t>______</w:t>
+        <w:ind w:left="720"/>
+        <w:rPr>
+          <w:b/>
+          <w:bCs/>
+          <w:lang w:val="en-US"/>
+        </w:rPr>
+      </w:pPr>
+      <w:r>
+        <w:rPr>
+          <w:b/>
+          <w:bCs/>
+          <w:lang w:val="en-US"/>
+        </w:rPr>
+        <w:t>1.</w:t>
       </w:r>
       <w:r>
         <w:rPr>
@@ -3520,11 +3522,21 @@
     </w:p>
     <w:p>
       <w:pPr>
-        <w:pStyle w:val="Prrafodelista"/>
-        <w:rPr>
-          <w:lang w:val="en-US"/>
-        </w:rPr>
-      </w:pPr>
+        <w:ind w:left="720"/>
+        <w:rPr>
+          <w:sz w:val="24"/>
+          <w:szCs w:val="24"/>
+          <w:lang w:val="en-US"/>
+        </w:rPr>
+      </w:pPr>
+      <w:r>
+        <w:rPr>
+          <w:sz w:val="24"/>
+          <w:szCs w:val="24"/>
+          <w:lang w:val="en-US"/>
+        </w:rPr>
+        <w:t>The project consisted of developing new software according to user requirements. A detailed analysis was carried out, the application was developed with improvements and security measures were implemented, achieving a successful result.</w:t>
+      </w:r>
     </w:p>
     <w:sectPr>
       <w:pgSz w:w="12240" w:h="15840"/>
@@ -3543,7 +3555,7 @@
 </file>
 
 <file path=word/endnotes.xml><?xml version="1.0" encoding="utf-8"?>
-<w:endnotes xmlns:wpc="http://schemas.microsoft.com/office/word/2010/wordprocessingCanvas" xmlns:cx="http://schemas.microsoft.com/office/drawing/2014/chartex" xmlns:cx1="http://schemas.microsoft.com/office/drawing/2015/9/8/chartex" xmlns:cx2="http://schemas.microsoft.com/office/drawing/2015/10/21/chartex" xmlns:cx3="http://schemas.microsoft.com/office/drawing/2016/5/9/chartex" xmlns:cx4="http://schemas.microsoft.com/office/drawing/2016/5/10/chartex" xmlns:cx5="http://schemas.microsoft.com/office/drawing/2016/5/11/chartex" xmlns:cx6="http://schemas.microsoft.com/office/drawing/2016/5/12/chartex" xmlns:cx7="http://schemas.microsoft.com/office/drawing/2016/5/13/chartex" xmlns:cx8="http://schemas.microsoft.com/office/drawing/2016/5/14/chartex" xmlns:mc="http://schemas.openxmlformats.org/markup-compatibility/2006" xmlns:aink="http://schemas.microsoft.com/office/drawing/2016/ink" xmlns:am3d="http://schemas.microsoft.com/office/drawing/2017/model3d" xmlns:o="urn:schemas-microsoft-com:office:office" xmlns:oel="http://schemas.microsoft.com/office/2019/extlst" xmlns:r="http://schemas.openxmlformats.org/officeDocument/2006/relationships" xmlns:m="http://schemas.openxmlformats.org/officeDocument/2006/math" xmlns:v="urn:schemas-microsoft-com:vml" xmlns:wp14="http://schemas.microsoft.com/office/word/2010/wordprocessingDrawing" xmlns:wp="http://schemas.openxmlformats.org/drawingml/2006/wordprocessingDrawing" xmlns:w10="urn:schemas-microsoft-com:office:word" xmlns:w="http://schemas.openxmlformats.org/wordprocessingml/2006/main" xmlns:w14="http://schemas.microsoft.com/office/word/2010/wordml" xmlns:w15="http://schemas.microsoft.com/office/word/2012/wordml" xmlns:w16cex="http://schemas.microsoft.com/office/word/2018/wordml/cex" xmlns:w16cid="http://schemas.microsoft.com/office/word/2016/wordml/cid" xmlns:w16="http://schemas.microsoft.com/office/word/2018/wordml" xmlns:w16du="http://schemas.microsoft.com/office/word/2023/wordml/word16du" xmlns:w16sdtdh="http://schemas.microsoft.com/office/word/2020/wordml/sdtdatahash" xmlns:w16se="http://schemas.microsoft.com/office/word/2015/wordml/symex" xmlns:wpg="http://schemas.microsoft.com/office/word/2010/wordprocessingGroup" xmlns:wpi="http://schemas.microsoft.com/office/word/2010/wordprocessingInk" xmlns:wne="http://schemas.microsoft.com/office/word/2006/wordml" xmlns:wps="http://schemas.microsoft.com/office/word/2010/wordprocessingShape" mc:Ignorable="w14 w15 w16se w16cid w16 w16cex w16sdtdh w16du wp14">
+<w:endnotes xmlns:wpc="http://schemas.microsoft.com/office/word/2010/wordprocessingCanvas" xmlns:cx="http://schemas.microsoft.com/office/drawing/2014/chartex" xmlns:cx1="http://schemas.microsoft.com/office/drawing/2015/9/8/chartex" xmlns:cx2="http://schemas.microsoft.com/office/drawing/2015/10/21/chartex" xmlns:cx3="http://schemas.microsoft.com/office/drawing/2016/5/9/chartex" xmlns:cx4="http://schemas.microsoft.com/office/drawing/2016/5/10/chartex" xmlns:cx5="http://schemas.microsoft.com/office/drawing/2016/5/11/chartex" xmlns:cx6="http://schemas.microsoft.com/office/drawing/2016/5/12/chartex" xmlns:cx7="http://schemas.microsoft.com/office/drawing/2016/5/13/chartex" xmlns:cx8="http://schemas.microsoft.com/office/drawing/2016/5/14/chartex" xmlns:mc="http://schemas.openxmlformats.org/markup-compatibility/2006" xmlns:aink="http://schemas.microsoft.com/office/drawing/2016/ink" xmlns:am3d="http://schemas.microsoft.com/office/drawing/2017/model3d" xmlns:o="urn:schemas-microsoft-com:office:office" xmlns:oel="http://schemas.microsoft.com/office/2019/extlst" xmlns:r="http://schemas.openxmlformats.org/officeDocument/2006/relationships" xmlns:m="http://schemas.openxmlformats.org/officeDocument/2006/math" xmlns:v="urn:schemas-microsoft-com:vml" xmlns:wp14="http://schemas.microsoft.com/office/word/2010/wordprocessingDrawing" xmlns:wp="http://schemas.openxmlformats.org/drawingml/2006/wordprocessingDrawing" xmlns:w10="urn:schemas-microsoft-com:office:word" xmlns:w="http://schemas.openxmlformats.org/wordprocessingml/2006/main" xmlns:w14="http://schemas.microsoft.com/office/word/2010/wordml" xmlns:w15="http://schemas.microsoft.com/office/word/2012/wordml" xmlns:w16cex="http://schemas.microsoft.com/office/word/2018/wordml/cex" xmlns:w16cid="http://schemas.microsoft.com/office/word/2016/wordml/cid" xmlns:w16="http://schemas.microsoft.com/office/word/2018/wordml" xmlns:w16sdtdh="http://schemas.microsoft.com/office/word/2020/wordml/sdtdatahash" xmlns:w16se="http://schemas.microsoft.com/office/word/2015/wordml/symex" xmlns:wpg="http://schemas.microsoft.com/office/word/2010/wordprocessingGroup" xmlns:wpi="http://schemas.microsoft.com/office/word/2010/wordprocessingInk" xmlns:wne="http://schemas.microsoft.com/office/word/2006/wordml" xmlns:wps="http://schemas.microsoft.com/office/word/2010/wordprocessingShape" mc:Ignorable="w14 w15 w16se w16cid w16 w16cex w16sdtdh wp14">
   <w:endnote w:type="separator" w:id="-1">
     <w:p>
       <w:pPr>
@@ -3568,7 +3580,7 @@
 </file>
 
 <file path=word/footnotes.xml><?xml version="1.0" encoding="utf-8"?>
-<w:footnotes xmlns:wpc="http://schemas.microsoft.com/office/word/2010/wordprocessingCanvas" xmlns:cx="http://schemas.microsoft.com/office/drawing/2014/chartex" xmlns:cx1="http://schemas.microsoft.com/office/drawing/2015/9/8/chartex" xmlns:cx2="http://schemas.microsoft.com/office/drawing/2015/10/21/chartex" xmlns:cx3="http://schemas.microsoft.com/office/drawing/2016/5/9/chartex" xmlns:cx4="http://schemas.microsoft.com/office/drawing/2016/5/10/chartex" xmlns:cx5="http://schemas.microsoft.com/office/drawing/2016/5/11/chartex" xmlns:cx6="http://schemas.microsoft.com/office/drawing/2016/5/12/chartex" xmlns:cx7="http://schemas.microsoft.com/office/drawing/2016/5/13/chartex" xmlns:cx8="http://schemas.microsoft.com/office/drawing/2016/5/14/chartex" xmlns:mc="http://schemas.openxmlformats.org/markup-compatibility/2006" xmlns:aink="http://schemas.microsoft.com/office/drawing/2016/ink" xmlns:am3d="http://schemas.microsoft.com/office/drawing/2017/model3d" xmlns:o="urn:schemas-microsoft-com:office:office" xmlns:oel="http://schemas.microsoft.com/office/2019/extlst" xmlns:r="http://schemas.openxmlformats.org/officeDocument/2006/relationships" xmlns:m="http://schemas.openxmlformats.org/officeDocument/2006/math" xmlns:v="urn:schemas-microsoft-com:vml" xmlns:wp14="http://schemas.microsoft.com/office/word/2010/wordprocessingDrawing" xmlns:wp="http://schemas.openxmlformats.org/drawingml/2006/wordprocessingDrawing" xmlns:w10="urn:schemas-microsoft-com:office:word" xmlns:w="http://schemas.openxmlformats.org/wordprocessingml/2006/main" xmlns:w14="http://schemas.microsoft.com/office/word/2010/wordml" xmlns:w15="http://schemas.microsoft.com/office/word/2012/wordml" xmlns:w16cex="http://schemas.microsoft.com/office/word/2018/wordml/cex" xmlns:w16cid="http://schemas.microsoft.com/office/word/2016/wordml/cid" xmlns:w16="http://schemas.microsoft.com/office/word/2018/wordml" xmlns:w16du="http://schemas.microsoft.com/office/word/2023/wordml/word16du" xmlns:w16sdtdh="http://schemas.microsoft.com/office/word/2020/wordml/sdtdatahash" xmlns:w16se="http://schemas.microsoft.com/office/word/2015/wordml/symex" xmlns:wpg="http://schemas.microsoft.com/office/word/2010/wordprocessingGroup" xmlns:wpi="http://schemas.microsoft.com/office/word/2010/wordprocessingInk" xmlns:wne="http://schemas.microsoft.com/office/word/2006/wordml" xmlns:wps="http://schemas.microsoft.com/office/word/2010/wordprocessingShape" mc:Ignorable="w14 w15 w16se w16cid w16 w16cex w16sdtdh w16du wp14">
+<w:footnotes xmlns:wpc="http://schemas.microsoft.com/office/word/2010/wordprocessingCanvas" xmlns:cx="http://schemas.microsoft.com/office/drawing/2014/chartex" xmlns:cx1="http://schemas.microsoft.com/office/drawing/2015/9/8/chartex" xmlns:cx2="http://schemas.microsoft.com/office/drawing/2015/10/21/chartex" xmlns:cx3="http://schemas.microsoft.com/office/drawing/2016/5/9/chartex" xmlns:cx4="http://schemas.microsoft.com/office/drawing/2016/5/10/chartex" xmlns:cx5="http://schemas.microsoft.com/office/drawing/2016/5/11/chartex" xmlns:cx6="http://schemas.microsoft.com/office/drawing/2016/5/12/chartex" xmlns:cx7="http://schemas.microsoft.com/office/drawing/2016/5/13/chartex" xmlns:cx8="http://schemas.microsoft.com/office/drawing/2016/5/14/chartex" xmlns:mc="http://schemas.openxmlformats.org/markup-compatibility/2006" xmlns:aink="http://schemas.microsoft.com/office/drawing/2016/ink" xmlns:am3d="http://schemas.microsoft.com/office/drawing/2017/model3d" xmlns:o="urn:schemas-microsoft-com:office:office" xmlns:oel="http://schemas.microsoft.com/office/2019/extlst" xmlns:r="http://schemas.openxmlformats.org/officeDocument/2006/relationships" xmlns:m="http://schemas.openxmlformats.org/officeDocument/2006/math" xmlns:v="urn:schemas-microsoft-com:vml" xmlns:wp14="http://schemas.microsoft.com/office/word/2010/wordprocessingDrawing" xmlns:wp="http://schemas.openxmlformats.org/drawingml/2006/wordprocessingDrawing" xmlns:w10="urn:schemas-microsoft-com:office:word" xmlns:w="http://schemas.openxmlformats.org/wordprocessingml/2006/main" xmlns:w14="http://schemas.microsoft.com/office/word/2010/wordml" xmlns:w15="http://schemas.microsoft.com/office/word/2012/wordml" xmlns:w16cex="http://schemas.microsoft.com/office/word/2018/wordml/cex" xmlns:w16cid="http://schemas.microsoft.com/office/word/2016/wordml/cid" xmlns:w16="http://schemas.microsoft.com/office/word/2018/wordml" xmlns:w16sdtdh="http://schemas.microsoft.com/office/word/2020/wordml/sdtdatahash" xmlns:w16se="http://schemas.microsoft.com/office/word/2015/wordml/symex" xmlns:wpg="http://schemas.microsoft.com/office/word/2010/wordprocessingGroup" xmlns:wpi="http://schemas.microsoft.com/office/word/2010/wordprocessingInk" xmlns:wne="http://schemas.microsoft.com/office/word/2006/wordml" xmlns:wps="http://schemas.microsoft.com/office/word/2010/wordprocessingShape" mc:Ignorable="w14 w15 w16se w16cid w16 w16cex w16sdtdh wp14">
   <w:footnote w:type="separator" w:id="-1">
     <w:p>
       <w:pPr>
@@ -3593,13 +3605,282 @@
 </file>
 
 <file path=word/numbering.xml><?xml version="1.0" encoding="utf-8"?>
-<w:numbering xmlns:wpc="http://schemas.microsoft.com/office/word/2010/wordprocessingCanvas" xmlns:cx="http://schemas.microsoft.com/office/drawing/2014/chartex" xmlns:cx1="http://schemas.microsoft.com/office/drawing/2015/9/8/chartex" xmlns:cx2="http://schemas.microsoft.com/office/drawing/2015/10/21/chartex" xmlns:cx3="http://schemas.microsoft.com/office/drawing/2016/5/9/chartex" xmlns:cx4="http://schemas.microsoft.com/office/drawing/2016/5/10/chartex" xmlns:cx5="http://schemas.microsoft.com/office/drawing/2016/5/11/chartex" xmlns:cx6="http://schemas.microsoft.com/office/drawing/2016/5/12/chartex" xmlns:cx7="http://schemas.microsoft.com/office/drawing/2016/5/13/chartex" xmlns:cx8="http://schemas.microsoft.com/office/drawing/2016/5/14/chartex" xmlns:mc="http://schemas.openxmlformats.org/markup-compatibility/2006" xmlns:aink="http://schemas.microsoft.com/office/drawing/2016/ink" xmlns:am3d="http://schemas.microsoft.com/office/drawing/2017/model3d" xmlns:o="urn:schemas-microsoft-com:office:office" xmlns:oel="http://schemas.microsoft.com/office/2019/extlst" xmlns:r="http://schemas.openxmlformats.org/officeDocument/2006/relationships" xmlns:m="http://schemas.openxmlformats.org/officeDocument/2006/math" xmlns:v="urn:schemas-microsoft-com:vml" xmlns:wp14="http://schemas.microsoft.com/office/word/2010/wordprocessingDrawing" xmlns:wp="http://schemas.openxmlformats.org/drawingml/2006/wordprocessingDrawing" xmlns:w10="urn:schemas-microsoft-com:office:word" xmlns:w="http://schemas.openxmlformats.org/wordprocessingml/2006/main" xmlns:w14="http://schemas.microsoft.com/office/word/2010/wordml" xmlns:w15="http://schemas.microsoft.com/office/word/2012/wordml" xmlns:w16cex="http://schemas.microsoft.com/office/word/2018/wordml/cex" xmlns:w16cid="http://schemas.microsoft.com/office/word/2016/wordml/cid" xmlns:w16="http://schemas.microsoft.com/office/word/2018/wordml" xmlns:w16du="http://schemas.microsoft.com/office/word/2023/wordml/word16du" xmlns:w16sdtdh="http://schemas.microsoft.com/office/word/2020/wordml/sdtdatahash" xmlns:w16se="http://schemas.microsoft.com/office/word/2015/wordml/symex" xmlns:wpg="http://schemas.microsoft.com/office/word/2010/wordprocessingGroup" xmlns:wpi="http://schemas.microsoft.com/office/word/2010/wordprocessingInk" xmlns:wne="http://schemas.microsoft.com/office/word/2006/wordml" xmlns:wps="http://schemas.microsoft.com/office/word/2010/wordprocessingShape" mc:Ignorable="w14 w15 w16se w16cid w16 w16cex w16sdtdh w16du wp14">
+<w:numbering xmlns:wpc="http://schemas.microsoft.com/office/word/2010/wordprocessingCanvas" xmlns:cx="http://schemas.microsoft.com/office/drawing/2014/chartex" xmlns:cx1="http://schemas.microsoft.com/office/drawing/2015/9/8/chartex" xmlns:cx2="http://schemas.microsoft.com/office/drawing/2015/10/21/chartex" xmlns:cx3="http://schemas.microsoft.com/office/drawing/2016/5/9/chartex" xmlns:cx4="http://schemas.microsoft.com/office/drawing/2016/5/10/chartex" xmlns:cx5="http://schemas.microsoft.com/office/drawing/2016/5/11/chartex" xmlns:cx6="http://schemas.microsoft.com/office/drawing/2016/5/12/chartex" xmlns:cx7="http://schemas.microsoft.com/office/drawing/2016/5/13/chartex" xmlns:cx8="http://schemas.microsoft.com/office/drawing/2016/5/14/chartex" xmlns:mc="http://schemas.openxmlformats.org/markup-compatibility/2006" xmlns:aink="http://schemas.microsoft.com/office/drawing/2016/ink" xmlns:am3d="http://schemas.microsoft.com/office/drawing/2017/model3d" xmlns:o="urn:schemas-microsoft-com:office:office" xmlns:oel="http://schemas.microsoft.com/office/2019/extlst" xmlns:r="http://schemas.openxmlformats.org/officeDocument/2006/relationships" xmlns:m="http://schemas.openxmlformats.org/officeDocument/2006/math" xmlns:v="urn:schemas-microsoft-com:vml" xmlns:wp14="http://schemas.microsoft.com/office/word/2010/wordprocessingDrawing" xmlns:wp="http://schemas.openxmlformats.org/drawingml/2006/wordprocessingDrawing" xmlns:w10="urn:schemas-microsoft-com:office:word" xmlns:w="http://schemas.openxmlformats.org/wordprocessingml/2006/main" xmlns:w14="http://schemas.microsoft.com/office/word/2010/wordml" xmlns:w15="http://schemas.microsoft.com/office/word/2012/wordml" xmlns:w16cex="http://schemas.microsoft.com/office/word/2018/wordml/cex" xmlns:w16cid="http://schemas.microsoft.com/office/word/2016/wordml/cid" xmlns:w16="http://schemas.microsoft.com/office/word/2018/wordml" xmlns:w16sdtdh="http://schemas.microsoft.com/office/word/2020/wordml/sdtdatahash" xmlns:w16se="http://schemas.microsoft.com/office/word/2015/wordml/symex" xmlns:wpg="http://schemas.microsoft.com/office/word/2010/wordprocessingGroup" xmlns:wpi="http://schemas.microsoft.com/office/word/2010/wordprocessingInk" xmlns:wne="http://schemas.microsoft.com/office/word/2006/wordml" xmlns:wps="http://schemas.microsoft.com/office/word/2010/wordprocessingShape" mc:Ignorable="w14 w15 w16se w16cid w16 w16cex w16sdtdh wp14">
   <w:numPicBullet w:numPicBulletId="0">
     <w:pict>
-      <v:rect id="_x0000_i1031" style="width:0;height:0" o:hralign="center" o:bullet="t" o:hrstd="t" o:hr="t" fillcolor="#a0a0a0" stroked="f"/>
+      <v:rect id="_x0000_i1051" style="width:0;height:0" o:hralign="center" o:bullet="t" o:hrstd="t" o:hr="t" fillcolor="#a0a0a0" stroked="f"/>
     </w:pict>
   </w:numPicBullet>
   <w:abstractNum w:abstractNumId="0" w15:restartNumberingAfterBreak="0">
+    <w:nsid w:val="00432C0F"/>
+    <w:multiLevelType w:val="hybridMultilevel"/>
+    <w:tmpl w:val="312E1B84"/>
+    <w:lvl w:ilvl="0" w:tplc="24B4758E">
+      <w:start w:val="1"/>
+      <w:numFmt w:val="decimal"/>
+      <w:lvlText w:val="%1."/>
+      <w:lvlJc w:val="left"/>
+      <w:pPr>
+        <w:ind w:left="1080" w:hanging="360"/>
+      </w:pPr>
+      <w:rPr>
+        <w:rFonts w:hint="default"/>
+      </w:rPr>
+    </w:lvl>
+    <w:lvl w:ilvl="1" w:tplc="240A0019" w:tentative="1">
+      <w:start w:val="1"/>
+      <w:numFmt w:val="lowerLetter"/>
+      <w:lvlText w:val="%2."/>
+      <w:lvlJc w:val="left"/>
+      <w:pPr>
+        <w:ind w:left="1800" w:hanging="360"/>
+      </w:pPr>
+    </w:lvl>
+    <w:lvl w:ilvl="2" w:tplc="240A001B" w:tentative="1">
+      <w:start w:val="1"/>
+      <w:numFmt w:val="lowerRoman"/>
+      <w:lvlText w:val="%3."/>
+      <w:lvlJc w:val="right"/>
+      <w:pPr>
+        <w:ind w:left="2520" w:hanging="180"/>
+      </w:pPr>
+    </w:lvl>
+    <w:lvl w:ilvl="3" w:tplc="240A000F" w:tentative="1">
+      <w:start w:val="1"/>
+      <w:numFmt w:val="decimal"/>
+      <w:lvlText w:val="%4."/>
+      <w:lvlJc w:val="left"/>
+      <w:pPr>
+        <w:ind w:left="3240" w:hanging="360"/>
+      </w:pPr>
+    </w:lvl>
+    <w:lvl w:ilvl="4" w:tplc="240A0019" w:tentative="1">
+      <w:start w:val="1"/>
+      <w:numFmt w:val="lowerLetter"/>
+      <w:lvlText w:val="%5."/>
+      <w:lvlJc w:val="left"/>
+      <w:pPr>
+        <w:ind w:left="3960" w:hanging="360"/>
+      </w:pPr>
+    </w:lvl>
+    <w:lvl w:ilvl="5" w:tplc="240A001B" w:tentative="1">
+      <w:start w:val="1"/>
+      <w:numFmt w:val="lowerRoman"/>
+      <w:lvlText w:val="%6."/>
+      <w:lvlJc w:val="right"/>
+      <w:pPr>
+        <w:ind w:left="4680" w:hanging="180"/>
+      </w:pPr>
+    </w:lvl>
+    <w:lvl w:ilvl="6" w:tplc="240A000F" w:tentative="1">
+      <w:start w:val="1"/>
+      <w:numFmt w:val="decimal"/>
+      <w:lvlText w:val="%7."/>
+      <w:lvlJc w:val="left"/>
+      <w:pPr>
+        <w:ind w:left="5400" w:hanging="360"/>
+      </w:pPr>
+    </w:lvl>
+    <w:lvl w:ilvl="7" w:tplc="240A0019" w:tentative="1">
+      <w:start w:val="1"/>
+      <w:numFmt w:val="lowerLetter"/>
+      <w:lvlText w:val="%8."/>
+      <w:lvlJc w:val="left"/>
+      <w:pPr>
+        <w:ind w:left="6120" w:hanging="360"/>
+      </w:pPr>
+    </w:lvl>
+    <w:lvl w:ilvl="8" w:tplc="240A001B" w:tentative="1">
+      <w:start w:val="1"/>
+      <w:numFmt w:val="lowerRoman"/>
+      <w:lvlText w:val="%9."/>
+      <w:lvlJc w:val="right"/>
+      <w:pPr>
+        <w:ind w:left="6840" w:hanging="180"/>
+      </w:pPr>
+    </w:lvl>
+  </w:abstractNum>
+  <w:abstractNum w:abstractNumId="1" w15:restartNumberingAfterBreak="0">
+    <w:nsid w:val="07F73B7A"/>
+    <w:multiLevelType w:val="hybridMultilevel"/>
+    <w:tmpl w:val="0BCCDD22"/>
+    <w:lvl w:ilvl="0" w:tplc="06AC66B4">
+      <w:start w:val="1"/>
+      <w:numFmt w:val="decimal"/>
+      <w:lvlText w:val="%1."/>
+      <w:lvlJc w:val="left"/>
+      <w:pPr>
+        <w:ind w:left="1730" w:hanging="360"/>
+      </w:pPr>
+      <w:rPr>
+        <w:rFonts w:ascii="Segoe UI" w:hAnsi="Segoe UI" w:cs="Segoe UI" w:hint="default"/>
+        <w:color w:val="0F0F0F"/>
+      </w:rPr>
+    </w:lvl>
+    <w:lvl w:ilvl="1" w:tplc="240A0019" w:tentative="1">
+      <w:start w:val="1"/>
+      <w:numFmt w:val="lowerLetter"/>
+      <w:lvlText w:val="%2."/>
+      <w:lvlJc w:val="left"/>
+      <w:pPr>
+        <w:ind w:left="2450" w:hanging="360"/>
+      </w:pPr>
+    </w:lvl>
+    <w:lvl w:ilvl="2" w:tplc="240A001B" w:tentative="1">
+      <w:start w:val="1"/>
+      <w:numFmt w:val="lowerRoman"/>
+      <w:lvlText w:val="%3."/>
+      <w:lvlJc w:val="right"/>
+      <w:pPr>
+        <w:ind w:left="3170" w:hanging="180"/>
+      </w:pPr>
+    </w:lvl>
+    <w:lvl w:ilvl="3" w:tplc="240A000F" w:tentative="1">
+      <w:start w:val="1"/>
+      <w:numFmt w:val="decimal"/>
+      <w:lvlText w:val="%4."/>
+      <w:lvlJc w:val="left"/>
+      <w:pPr>
+        <w:ind w:left="3890" w:hanging="360"/>
+      </w:pPr>
+    </w:lvl>
+    <w:lvl w:ilvl="4" w:tplc="240A0019" w:tentative="1">
+      <w:start w:val="1"/>
+      <w:numFmt w:val="lowerLetter"/>
+      <w:lvlText w:val="%5."/>
+      <w:lvlJc w:val="left"/>
+      <w:pPr>
+        <w:ind w:left="4610" w:hanging="360"/>
+      </w:pPr>
+    </w:lvl>
+    <w:lvl w:ilvl="5" w:tplc="240A001B" w:tentative="1">
+      <w:start w:val="1"/>
+      <w:numFmt w:val="lowerRoman"/>
+      <w:lvlText w:val="%6."/>
+      <w:lvlJc w:val="right"/>
+      <w:pPr>
+        <w:ind w:left="5330" w:hanging="180"/>
+      </w:pPr>
+    </w:lvl>
+    <w:lvl w:ilvl="6" w:tplc="240A000F" w:tentative="1">
+      <w:start w:val="1"/>
+      <w:numFmt w:val="decimal"/>
+      <w:lvlText w:val="%7."/>
+      <w:lvlJc w:val="left"/>
+      <w:pPr>
+        <w:ind w:left="6050" w:hanging="360"/>
+      </w:pPr>
+    </w:lvl>
+    <w:lvl w:ilvl="7" w:tplc="240A0019" w:tentative="1">
+      <w:start w:val="1"/>
+      <w:numFmt w:val="lowerLetter"/>
+      <w:lvlText w:val="%8."/>
+      <w:lvlJc w:val="left"/>
+      <w:pPr>
+        <w:ind w:left="6770" w:hanging="360"/>
+      </w:pPr>
+    </w:lvl>
+    <w:lvl w:ilvl="8" w:tplc="240A001B" w:tentative="1">
+      <w:start w:val="1"/>
+      <w:numFmt w:val="lowerRoman"/>
+      <w:lvlText w:val="%9."/>
+      <w:lvlJc w:val="right"/>
+      <w:pPr>
+        <w:ind w:left="7490" w:hanging="180"/>
+      </w:pPr>
+    </w:lvl>
+  </w:abstractNum>
+  <w:abstractNum w:abstractNumId="2" w15:restartNumberingAfterBreak="0">
+    <w:nsid w:val="0AC30801"/>
+    <w:multiLevelType w:val="hybridMultilevel"/>
+    <w:tmpl w:val="5F269C6A"/>
+    <w:lvl w:ilvl="0" w:tplc="06AC66B4">
+      <w:start w:val="1"/>
+      <w:numFmt w:val="decimal"/>
+      <w:lvlText w:val="%1."/>
+      <w:lvlJc w:val="left"/>
+      <w:pPr>
+        <w:ind w:left="1440" w:hanging="360"/>
+      </w:pPr>
+      <w:rPr>
+        <w:rFonts w:ascii="Segoe UI" w:hAnsi="Segoe UI" w:cs="Segoe UI" w:hint="default"/>
+        <w:color w:val="0F0F0F"/>
+      </w:rPr>
+    </w:lvl>
+    <w:lvl w:ilvl="1" w:tplc="240A0019" w:tentative="1">
+      <w:start w:val="1"/>
+      <w:numFmt w:val="lowerLetter"/>
+      <w:lvlText w:val="%2."/>
+      <w:lvlJc w:val="left"/>
+      <w:pPr>
+        <w:ind w:left="2160" w:hanging="360"/>
+      </w:pPr>
+    </w:lvl>
+    <w:lvl w:ilvl="2" w:tplc="240A001B" w:tentative="1">
+      <w:start w:val="1"/>
+      <w:numFmt w:val="lowerRoman"/>
+      <w:lvlText w:val="%3."/>
+      <w:lvlJc w:val="right"/>
+      <w:pPr>
+        <w:ind w:left="2880" w:hanging="180"/>
+      </w:pPr>
+    </w:lvl>
+    <w:lvl w:ilvl="3" w:tplc="240A000F" w:tentative="1">
+      <w:start w:val="1"/>
+      <w:numFmt w:val="decimal"/>
+      <w:lvlText w:val="%4."/>
+      <w:lvlJc w:val="left"/>
+      <w:pPr>
+        <w:ind w:left="3600" w:hanging="360"/>
+      </w:pPr>
+    </w:lvl>
+    <w:lvl w:ilvl="4" w:tplc="240A0019" w:tentative="1">
+      <w:start w:val="1"/>
+      <w:numFmt w:val="lowerLetter"/>
+      <w:lvlText w:val="%5."/>
+      <w:lvlJc w:val="left"/>
+      <w:pPr>
+        <w:ind w:left="4320" w:hanging="360"/>
+      </w:pPr>
+    </w:lvl>
+    <w:lvl w:ilvl="5" w:tplc="240A001B" w:tentative="1">
+      <w:start w:val="1"/>
+      <w:numFmt w:val="lowerRoman"/>
+      <w:lvlText w:val="%6."/>
+      <w:lvlJc w:val="right"/>
+      <w:pPr>
+        <w:ind w:left="5040" w:hanging="180"/>
+      </w:pPr>
+    </w:lvl>
+    <w:lvl w:ilvl="6" w:tplc="240A000F" w:tentative="1">
+      <w:start w:val="1"/>
+      <w:numFmt w:val="decimal"/>
+      <w:lvlText w:val="%7."/>
+      <w:lvlJc w:val="left"/>
+      <w:pPr>
+        <w:ind w:left="5760" w:hanging="360"/>
+      </w:pPr>
+    </w:lvl>
+    <w:lvl w:ilvl="7" w:tplc="240A0019" w:tentative="1">
+      <w:start w:val="1"/>
+      <w:numFmt w:val="lowerLetter"/>
+      <w:lvlText w:val="%8."/>
+      <w:lvlJc w:val="left"/>
+      <w:pPr>
+        <w:ind w:left="6480" w:hanging="360"/>
+      </w:pPr>
+    </w:lvl>
+    <w:lvl w:ilvl="8" w:tplc="240A001B" w:tentative="1">
+      <w:start w:val="1"/>
+      <w:numFmt w:val="lowerRoman"/>
+      <w:lvlText w:val="%9."/>
+      <w:lvlJc w:val="right"/>
+      <w:pPr>
+        <w:ind w:left="7200" w:hanging="180"/>
+      </w:pPr>
+    </w:lvl>
+  </w:abstractNum>
+  <w:abstractNum w:abstractNumId="3" w15:restartNumberingAfterBreak="0">
     <w:nsid w:val="43E038CE"/>
     <w:multiLevelType w:val="hybridMultilevel"/>
     <w:tmpl w:val="12FC97E6"/>
@@ -3688,7 +3969,120 @@
       </w:pPr>
     </w:lvl>
   </w:abstractNum>
-  <w:abstractNum w:abstractNumId="1" w15:restartNumberingAfterBreak="0">
+  <w:abstractNum w:abstractNumId="4" w15:restartNumberingAfterBreak="0">
+    <w:nsid w:val="484A7AA2"/>
+    <w:multiLevelType w:val="hybridMultilevel"/>
+    <w:tmpl w:val="F5C0523A"/>
+    <w:lvl w:ilvl="0" w:tplc="240A0001">
+      <w:start w:val="1"/>
+      <w:numFmt w:val="bullet"/>
+      <w:lvlText w:val=""/>
+      <w:lvlJc w:val="left"/>
+      <w:pPr>
+        <w:ind w:left="1440" w:hanging="360"/>
+      </w:pPr>
+      <w:rPr>
+        <w:rFonts w:ascii="Symbol" w:hAnsi="Symbol" w:hint="default"/>
+      </w:rPr>
+    </w:lvl>
+    <w:lvl w:ilvl="1" w:tplc="240A0003" w:tentative="1">
+      <w:start w:val="1"/>
+      <w:numFmt w:val="bullet"/>
+      <w:lvlText w:val="o"/>
+      <w:lvlJc w:val="left"/>
+      <w:pPr>
+        <w:ind w:left="2160" w:hanging="360"/>
+      </w:pPr>
+      <w:rPr>
+        <w:rFonts w:ascii="Courier New" w:hAnsi="Courier New" w:cs="Courier New" w:hint="default"/>
+      </w:rPr>
+    </w:lvl>
+    <w:lvl w:ilvl="2" w:tplc="240A0005" w:tentative="1">
+      <w:start w:val="1"/>
+      <w:numFmt w:val="bullet"/>
+      <w:lvlText w:val=""/>
+      <w:lvlJc w:val="left"/>
+      <w:pPr>
+        <w:ind w:left="2880" w:hanging="360"/>
+      </w:pPr>
+      <w:rPr>
+        <w:rFonts w:ascii="Wingdings" w:hAnsi="Wingdings" w:hint="default"/>
+      </w:rPr>
+    </w:lvl>
+    <w:lvl w:ilvl="3" w:tplc="240A0001" w:tentative="1">
+      <w:start w:val="1"/>
+      <w:numFmt w:val="bullet"/>
+      <w:lvlText w:val=""/>
+      <w:lvlJc w:val="left"/>
+      <w:pPr>
+        <w:ind w:left="3600" w:hanging="360"/>
+      </w:pPr>
+      <w:rPr>
+        <w:rFonts w:ascii="Symbol" w:hAnsi="Symbol" w:hint="default"/>
+      </w:rPr>
+    </w:lvl>
+    <w:lvl w:ilvl="4" w:tplc="240A0003" w:tentative="1">
+      <w:start w:val="1"/>
+      <w:numFmt w:val="bullet"/>
+      <w:lvlText w:val="o"/>
+      <w:lvlJc w:val="left"/>
+      <w:pPr>
+        <w:ind w:left="4320" w:hanging="360"/>
+      </w:pPr>
+      <w:rPr>
+        <w:rFonts w:ascii="Courier New" w:hAnsi="Courier New" w:cs="Courier New" w:hint="default"/>
+      </w:rPr>
+    </w:lvl>
+    <w:lvl w:ilvl="5" w:tplc="240A0005" w:tentative="1">
+      <w:start w:val="1"/>
+      <w:numFmt w:val="bullet"/>
+      <w:lvlText w:val=""/>
+      <w:lvlJc w:val="left"/>
+      <w:pPr>
+        <w:ind w:left="5040" w:hanging="360"/>
+      </w:pPr>
+      <w:rPr>
+        <w:rFonts w:ascii="Wingdings" w:hAnsi="Wingdings" w:hint="default"/>
+      </w:rPr>
+    </w:lvl>
+    <w:lvl w:ilvl="6" w:tplc="240A0001" w:tentative="1">
+      <w:start w:val="1"/>
+      <w:numFmt w:val="bullet"/>
+      <w:lvlText w:val=""/>
+      <w:lvlJc w:val="left"/>
+      <w:pPr>
+        <w:ind w:left="5760" w:hanging="360"/>
+      </w:pPr>
+      <w:rPr>
+        <w:rFonts w:ascii="Symbol" w:hAnsi="Symbol" w:hint="default"/>
+      </w:rPr>
+    </w:lvl>
+    <w:lvl w:ilvl="7" w:tplc="240A0003" w:tentative="1">
+      <w:start w:val="1"/>
+      <w:numFmt w:val="bullet"/>
+      <w:lvlText w:val="o"/>
+      <w:lvlJc w:val="left"/>
+      <w:pPr>
+        <w:ind w:left="6480" w:hanging="360"/>
+      </w:pPr>
+      <w:rPr>
+        <w:rFonts w:ascii="Courier New" w:hAnsi="Courier New" w:cs="Courier New" w:hint="default"/>
+      </w:rPr>
+    </w:lvl>
+    <w:lvl w:ilvl="8" w:tplc="240A0005" w:tentative="1">
+      <w:start w:val="1"/>
+      <w:numFmt w:val="bullet"/>
+      <w:lvlText w:val=""/>
+      <w:lvlJc w:val="left"/>
+      <w:pPr>
+        <w:ind w:left="7200" w:hanging="360"/>
+      </w:pPr>
+      <w:rPr>
+        <w:rFonts w:ascii="Wingdings" w:hAnsi="Wingdings" w:hint="default"/>
+      </w:rPr>
+    </w:lvl>
+  </w:abstractNum>
+  <w:abstractNum w:abstractNumId="5" w15:restartNumberingAfterBreak="0">
     <w:nsid w:val="5D514285"/>
     <w:multiLevelType w:val="hybridMultilevel"/>
     <w:tmpl w:val="92928DB0"/>
@@ -3779,16 +4173,28 @@
     </w:lvl>
   </w:abstractNum>
   <w:num w:numId="1" w16cid:durableId="1259288866">
+    <w:abstractNumId w:val="3"/>
+  </w:num>
+  <w:num w:numId="2" w16cid:durableId="81726560">
+    <w:abstractNumId w:val="5"/>
+  </w:num>
+  <w:num w:numId="3" w16cid:durableId="1498112233">
     <w:abstractNumId w:val="0"/>
   </w:num>
-  <w:num w:numId="2" w16cid:durableId="81726560">
+  <w:num w:numId="4" w16cid:durableId="603608092">
     <w:abstractNumId w:val="1"/>
+  </w:num>
+  <w:num w:numId="5" w16cid:durableId="931740859">
+    <w:abstractNumId w:val="2"/>
+  </w:num>
+  <w:num w:numId="6" w16cid:durableId="328756166">
+    <w:abstractNumId w:val="4"/>
   </w:num>
 </w:numbering>
 </file>
 
 <file path=word/styles.xml><?xml version="1.0" encoding="utf-8"?>
-<w:styles xmlns:mc="http://schemas.openxmlformats.org/markup-compatibility/2006" xmlns:r="http://schemas.openxmlformats.org/officeDocument/2006/relationships" xmlns:w="http://schemas.openxmlformats.org/wordprocessingml/2006/main" xmlns:w14="http://schemas.microsoft.com/office/word/2010/wordml" xmlns:w15="http://schemas.microsoft.com/office/word/2012/wordml" xmlns:w16cex="http://schemas.microsoft.com/office/word/2018/wordml/cex" xmlns:w16cid="http://schemas.microsoft.com/office/word/2016/wordml/cid" xmlns:w16="http://schemas.microsoft.com/office/word/2018/wordml" xmlns:w16du="http://schemas.microsoft.com/office/word/2023/wordml/word16du" xmlns:w16sdtdh="http://schemas.microsoft.com/office/word/2020/wordml/sdtdatahash" xmlns:w16se="http://schemas.microsoft.com/office/word/2015/wordml/symex" mc:Ignorable="w14 w15 w16se w16cid w16 w16cex w16sdtdh w16du">
+<w:styles xmlns:mc="http://schemas.openxmlformats.org/markup-compatibility/2006" xmlns:r="http://schemas.openxmlformats.org/officeDocument/2006/relationships" xmlns:w="http://schemas.openxmlformats.org/wordprocessingml/2006/main" xmlns:w14="http://schemas.microsoft.com/office/word/2010/wordml" xmlns:w15="http://schemas.microsoft.com/office/word/2012/wordml" xmlns:w16cex="http://schemas.microsoft.com/office/word/2018/wordml/cex" xmlns:w16cid="http://schemas.microsoft.com/office/word/2016/wordml/cid" xmlns:w16="http://schemas.microsoft.com/office/word/2018/wordml" xmlns:w16sdtdh="http://schemas.microsoft.com/office/word/2020/wordml/sdtdatahash" xmlns:w16se="http://schemas.microsoft.com/office/word/2015/wordml/symex" mc:Ignorable="w14 w15 w16se w16cid w16 w16cex w16sdtdh">
   <w:docDefaults>
     <w:rPrDefault>
       <w:rPr>

</xml_diff>